<commit_message>
Correccion de archivo readme
</commit_message>
<xml_diff>
--- a/Readme.docx
+++ b/Readme.docx
@@ -96,7 +96,7 @@
       </w:pPr>
       <w:r>
         <w:rPr/>
-        <w:t>PRIMER TERMINO 2015-2016</w:t>
+        <w:t>SEGUNDO TERMINO 2015-2016</w:t>
       </w:r>
     </w:p>
     <w:p>
@@ -673,99 +673,251 @@
         <w:rPr>
           <w:szCs w:val="28"/>
         </w:rPr>
-        <w:t>Una vez ejecutado nos aparecerá la siguiente pantalla con los resultados</w:t>
-      </w:r>
-    </w:p>
-    <w:p>
-      <w:pPr>
-        <w:pStyle w:val="Normal"/>
-        <w:rPr>
-          <w:szCs w:val="28"/>
-        </w:rPr>
-      </w:pPr>
-      <w:r>
-        <w:rPr>
-          <w:szCs w:val="28"/>
-        </w:rPr>
-        <w:drawing>
-          <wp:anchor behindDoc="0" distT="0" distB="0" distL="0" distR="0" simplePos="0" locked="0" layoutInCell="1" allowOverlap="1" relativeHeight="1">
-            <wp:simplePos x="0" y="0"/>
-            <wp:positionH relativeFrom="column">
-              <wp:align>center</wp:align>
-            </wp:positionH>
-            <wp:positionV relativeFrom="paragraph">
-              <wp:align>top</wp:align>
-            </wp:positionV>
-            <wp:extent cx="5188585" cy="1344295"/>
-            <wp:effectExtent l="0" t="0" r="0" b="0"/>
-            <wp:wrapSquare wrapText="largest"/>
-            <wp:docPr id="1" name="Picture" descr=""/>
-            <wp:cNvGraphicFramePr>
-              <a:graphicFrameLocks xmlns:a="http://schemas.openxmlformats.org/drawingml/2006/main" noChangeAspect="1"/>
-            </wp:cNvGraphicFramePr>
-            <a:graphic xmlns:a="http://schemas.openxmlformats.org/drawingml/2006/main">
-              <a:graphicData uri="http://schemas.openxmlformats.org/drawingml/2006/picture">
-                <pic:pic xmlns:pic="http://schemas.openxmlformats.org/drawingml/2006/picture">
-                  <pic:nvPicPr>
-                    <pic:cNvPr id="1" name="Picture" descr=""/>
-                    <pic:cNvPicPr>
-                      <a:picLocks noChangeAspect="1" noChangeArrowheads="1"/>
-                    </pic:cNvPicPr>
-                  </pic:nvPicPr>
-                  <pic:blipFill>
-                    <a:blip r:embed="rId7"/>
-                    <a:srcRect l="4094" t="24773" r="29093" b="64133"/>
-                    <a:stretch>
-                      <a:fillRect/>
-                    </a:stretch>
-                  </pic:blipFill>
-                  <pic:spPr bwMode="auto">
-                    <a:xfrm>
-                      <a:off x="0" y="0"/>
-                      <a:ext cx="5188585" cy="1344295"/>
-                    </a:xfrm>
-                    <a:prstGeom prst="rect">
-                      <a:avLst/>
-                    </a:prstGeom>
-                    <a:noFill/>
-                    <a:ln w="9525">
-                      <a:noFill/>
-                      <a:miter lim="800000"/>
-                      <a:headEnd/>
-                      <a:tailEnd/>
-                    </a:ln>
-                  </pic:spPr>
-                </pic:pic>
-              </a:graphicData>
-            </a:graphic>
-          </wp:anchor>
-        </w:drawing>
-      </w:r>
-    </w:p>
-    <w:p>
-      <w:pPr>
-        <w:pStyle w:val="Normal"/>
-        <w:rPr>
-          <w:szCs w:val="28"/>
-        </w:rPr>
-      </w:pPr>
-      <w:r>
-        <w:rPr>
-          <w:szCs w:val="28"/>
-        </w:rPr>
-      </w:r>
-    </w:p>
-    <w:p>
-      <w:pPr>
-        <w:pStyle w:val="Normal"/>
-        <w:rPr>
-          <w:szCs w:val="28"/>
-        </w:rPr>
-      </w:pPr>
-      <w:r>
-        <w:rPr>
-          <w:szCs w:val="28"/>
-        </w:rPr>
+        <w:t>Una vez ejecutado nos mostrará los siguientes resultados:</w:t>
+      </w:r>
+    </w:p>
+    <w:p>
+      <w:pPr>
+        <w:pStyle w:val="Normal"/>
+        <w:rPr>
+          <w:szCs w:val="28"/>
+        </w:rPr>
+      </w:pPr>
+      <w:r>
+        <w:rPr>
+          <w:szCs w:val="28"/>
+        </w:rPr>
+      </w:r>
+    </w:p>
+    <w:p>
+      <w:pPr>
+        <w:pStyle w:val="Normal"/>
+        <w:rPr>
+          <w:color w:val="0000CC"/>
+          <w:szCs w:val="28"/>
+        </w:rPr>
+      </w:pPr>
+      <w:r>
+        <w:rPr>
+          <w:color w:val="0000CC"/>
+          <w:szCs w:val="28"/>
+        </w:rPr>
+        <w:t>Evaluando una cache LRU con 1000 entradas</w:t>
+      </w:r>
+    </w:p>
+    <w:p>
+      <w:pPr>
+        <w:pStyle w:val="Normal"/>
+        <w:rPr>
+          <w:color w:val="0000CC"/>
+          <w:szCs w:val="28"/>
+        </w:rPr>
+      </w:pPr>
+      <w:r>
+        <w:rPr>
+          <w:color w:val="0000CC"/>
+          <w:szCs w:val="28"/>
+        </w:rPr>
+        <w:t>Resultados:</w:t>
+      </w:r>
+    </w:p>
+    <w:p>
+      <w:pPr>
+        <w:pStyle w:val="Normal"/>
+        <w:rPr>
+          <w:color w:val="0000CC"/>
+          <w:szCs w:val="28"/>
+        </w:rPr>
+      </w:pPr>
+      <w:r>
+        <w:rPr>
+          <w:color w:val="0000CC"/>
+          <w:szCs w:val="28"/>
+        </w:rPr>
+        <w:t>Miss rate:               67.31%  (2505271 misses out of 3721736 references)</w:t>
+      </w:r>
+    </w:p>
+    <w:p>
+      <w:pPr>
+        <w:pStyle w:val="Normal"/>
+        <w:rPr>
+          <w:color w:val="0000CC"/>
+          <w:szCs w:val="28"/>
+        </w:rPr>
+      </w:pPr>
+      <w:r>
+        <w:rPr>
+          <w:color w:val="0000CC"/>
+          <w:szCs w:val="28"/>
+        </w:rPr>
+        <w:t>Miss rate (warm cache):  67.31%  (2504271 misses out of 3721736-1000 references)</w:t>
+      </w:r>
+    </w:p>
+    <w:p>
+      <w:pPr>
+        <w:pStyle w:val="Normal"/>
+        <w:rPr>
+          <w:color w:val="0000CC"/>
+          <w:szCs w:val="28"/>
+        </w:rPr>
+      </w:pPr>
+      <w:r>
+        <w:rPr>
+          <w:color w:val="0000CC"/>
+          <w:szCs w:val="28"/>
+        </w:rPr>
+      </w:r>
+    </w:p>
+    <w:p>
+      <w:pPr>
+        <w:pStyle w:val="Normal"/>
+        <w:rPr>
+          <w:color w:val="0000CC"/>
+          <w:szCs w:val="28"/>
+        </w:rPr>
+      </w:pPr>
+      <w:r>
+        <w:rPr>
+          <w:color w:val="0000CC"/>
+          <w:szCs w:val="28"/>
+        </w:rPr>
+        <w:t>real</w:t>
+        <w:tab/>
+        <w:t>1m23.209s</w:t>
+      </w:r>
+    </w:p>
+    <w:p>
+      <w:pPr>
+        <w:pStyle w:val="Normal"/>
+        <w:rPr>
+          <w:color w:val="0000CC"/>
+          <w:szCs w:val="28"/>
+        </w:rPr>
+      </w:pPr>
+      <w:r>
+        <w:rPr>
+          <w:color w:val="0000CC"/>
+          <w:szCs w:val="28"/>
+        </w:rPr>
+        <w:t>user</w:t>
+        <w:tab/>
+        <w:t>1m23.094s</w:t>
+      </w:r>
+    </w:p>
+    <w:p>
+      <w:pPr>
+        <w:pStyle w:val="Normal"/>
+        <w:rPr>
+          <w:color w:val="0000CC"/>
+          <w:szCs w:val="28"/>
+        </w:rPr>
+      </w:pPr>
+      <w:r>
+        <w:rPr>
+          <w:color w:val="0000CC"/>
+          <w:szCs w:val="28"/>
+        </w:rPr>
+        <w:t>sys</w:t>
+        <w:tab/>
+        <w:t>0m0.084s</w:t>
+      </w:r>
+    </w:p>
+    <w:p>
+      <w:pPr>
+        <w:pStyle w:val="Normal"/>
+        <w:rPr>
+          <w:szCs w:val="28"/>
+        </w:rPr>
+      </w:pPr>
+      <w:r>
+        <w:rPr>
+          <w:szCs w:val="28"/>
+        </w:rPr>
+      </w:r>
+    </w:p>
+    <w:p>
+      <w:pPr>
+        <w:pStyle w:val="Normal"/>
+        <w:rPr>
+          <w:szCs w:val="28"/>
+        </w:rPr>
+      </w:pPr>
+      <w:r>
+        <w:rPr>
+          <w:szCs w:val="28"/>
+        </w:rPr>
+      </w:r>
+    </w:p>
+    <w:p>
+      <w:pPr>
+        <w:pStyle w:val="Normal"/>
+        <w:rPr/>
+      </w:pPr>
+      <w:r>
+        <w:rPr/>
+      </w:r>
+    </w:p>
+    <w:p>
+      <w:pPr>
+        <w:pStyle w:val="Normal"/>
+        <w:rPr/>
+      </w:pPr>
+      <w:r>
+        <w:rPr/>
+      </w:r>
+    </w:p>
+    <w:p>
+      <w:pPr>
+        <w:pStyle w:val="Normal"/>
+        <w:rPr/>
+      </w:pPr>
+      <w:r>
+        <w:rPr/>
+      </w:r>
+    </w:p>
+    <w:p>
+      <w:pPr>
+        <w:pStyle w:val="Normal"/>
+        <w:rPr/>
+      </w:pPr>
+      <w:r>
+        <w:rPr/>
+      </w:r>
+    </w:p>
+    <w:p>
+      <w:pPr>
+        <w:pStyle w:val="Normal"/>
+        <w:rPr/>
+      </w:pPr>
+      <w:r>
+        <w:rPr/>
+      </w:r>
+    </w:p>
+    <w:p>
+      <w:pPr>
+        <w:pStyle w:val="Normal"/>
+        <w:rPr/>
+      </w:pPr>
+      <w:r>
+        <w:rPr/>
+      </w:r>
+    </w:p>
+    <w:p>
+      <w:pPr>
+        <w:pStyle w:val="Normal"/>
+        <w:rPr/>
+      </w:pPr>
+      <w:r>
+        <w:rPr/>
+      </w:r>
+    </w:p>
+    <w:p>
+      <w:pPr>
+        <w:pStyle w:val="Normal"/>
+        <w:rPr/>
+      </w:pPr>
+      <w:r>
+        <w:rPr/>
       </w:r>
     </w:p>
     <w:p>
@@ -853,160 +1005,139 @@
         <w:rPr>
           <w:szCs w:val="28"/>
         </w:rPr>
-        <w:t>Una vez ejecutado nos aparecerá la siguiente pantalla con los resultados</w:t>
-      </w:r>
-    </w:p>
-    <w:p>
-      <w:pPr>
-        <w:pStyle w:val="Normal"/>
-        <w:rPr/>
-      </w:pPr>
-      <w:r>
-        <w:rPr/>
-        <w:drawing>
-          <wp:anchor behindDoc="0" distT="0" distB="0" distL="0" distR="0" simplePos="0" locked="0" layoutInCell="1" allowOverlap="1" relativeHeight="2">
-            <wp:simplePos x="0" y="0"/>
-            <wp:positionH relativeFrom="column">
-              <wp:align>center</wp:align>
-            </wp:positionH>
-            <wp:positionV relativeFrom="paragraph">
-              <wp:align>top</wp:align>
-            </wp:positionV>
-            <wp:extent cx="5079365" cy="1303655"/>
-            <wp:effectExtent l="0" t="0" r="0" b="0"/>
-            <wp:wrapSquare wrapText="largest"/>
-            <wp:docPr id="2" name="Picture" descr=""/>
-            <wp:cNvGraphicFramePr>
-              <a:graphicFrameLocks xmlns:a="http://schemas.openxmlformats.org/drawingml/2006/main" noChangeAspect="1"/>
-            </wp:cNvGraphicFramePr>
-            <a:graphic xmlns:a="http://schemas.openxmlformats.org/drawingml/2006/main">
-              <a:graphicData uri="http://schemas.openxmlformats.org/drawingml/2006/picture">
-                <pic:pic xmlns:pic="http://schemas.openxmlformats.org/drawingml/2006/picture">
-                  <pic:nvPicPr>
-                    <pic:cNvPr id="2" name="Picture" descr=""/>
-                    <pic:cNvPicPr>
-                      <a:picLocks noChangeAspect="1" noChangeArrowheads="1"/>
-                    </pic:cNvPicPr>
-                  </pic:nvPicPr>
-                  <pic:blipFill>
-                    <a:blip r:embed="rId8"/>
-                    <a:srcRect l="4094" t="61215" r="29093" b="29148"/>
-                    <a:stretch>
-                      <a:fillRect/>
-                    </a:stretch>
-                  </pic:blipFill>
-                  <pic:spPr bwMode="auto">
-                    <a:xfrm>
-                      <a:off x="0" y="0"/>
-                      <a:ext cx="5079365" cy="1303655"/>
-                    </a:xfrm>
-                    <a:prstGeom prst="rect">
-                      <a:avLst/>
-                    </a:prstGeom>
-                    <a:noFill/>
-                    <a:ln w="9525">
-                      <a:noFill/>
-                      <a:miter lim="800000"/>
-                      <a:headEnd/>
-                      <a:tailEnd/>
-                    </a:ln>
-                  </pic:spPr>
-                </pic:pic>
-              </a:graphicData>
-            </a:graphic>
-          </wp:anchor>
-        </w:drawing>
+        <w:t>Una vez ejecutado  nos mostrará los siguientes resultados:</w:t>
+      </w:r>
+    </w:p>
+    <w:p>
+      <w:pPr>
+        <w:pStyle w:val="Normal"/>
+        <w:rPr/>
+      </w:pPr>
+      <w:r>
+        <w:rPr/>
+      </w:r>
+    </w:p>
+    <w:p>
+      <w:pPr>
+        <w:pStyle w:val="Normal"/>
+        <w:rPr>
+          <w:color w:val="0000CC"/>
+        </w:rPr>
+      </w:pPr>
+      <w:r>
+        <w:rPr>
+          <w:color w:val="0000CC"/>
+        </w:rPr>
+        <w:t>Evaluando una cache CLOCK con 50000 entradas</w:t>
+      </w:r>
+    </w:p>
+    <w:p>
+      <w:pPr>
+        <w:pStyle w:val="Normal"/>
+        <w:rPr>
+          <w:color w:val="0000CC"/>
+        </w:rPr>
+      </w:pPr>
+      <w:r>
+        <w:rPr>
+          <w:color w:val="0000CC"/>
+        </w:rPr>
+        <w:t>Resultados:</w:t>
+      </w:r>
+    </w:p>
+    <w:p>
+      <w:pPr>
+        <w:pStyle w:val="Normal"/>
+        <w:rPr>
+          <w:color w:val="0000CC"/>
+        </w:rPr>
+      </w:pPr>
+      <w:r>
+        <w:rPr>
+          <w:color w:val="0000CC"/>
+        </w:rPr>
+        <w:t>Miss rate:               41.14%  (1531177 misses out of 3721736 references)</w:t>
+      </w:r>
+    </w:p>
+    <w:p>
+      <w:pPr>
+        <w:pStyle w:val="Normal"/>
+        <w:rPr>
+          <w:color w:val="0000CC"/>
+        </w:rPr>
+      </w:pPr>
+      <w:r>
+        <w:rPr>
+          <w:color w:val="0000CC"/>
+        </w:rPr>
+        <w:t>Miss rate (warm cache):  40.34%  (1481177 misses out of 3721736-50000 references)</w:t>
+      </w:r>
+    </w:p>
+    <w:p>
+      <w:pPr>
+        <w:pStyle w:val="Normal"/>
+        <w:rPr>
+          <w:color w:val="0000CC"/>
+        </w:rPr>
+      </w:pPr>
+      <w:r>
+        <w:rPr>
+          <w:color w:val="0000CC"/>
+        </w:rPr>
+      </w:r>
+    </w:p>
+    <w:p>
+      <w:pPr>
+        <w:pStyle w:val="Normal"/>
+        <w:rPr>
+          <w:color w:val="0000CC"/>
+        </w:rPr>
+      </w:pPr>
+      <w:r>
+        <w:rPr>
+          <w:color w:val="0000CC"/>
+        </w:rPr>
+        <w:t>real</w:t>
+        <w:tab/>
+        <w:t>1m12.651s</w:t>
+      </w:r>
+    </w:p>
+    <w:p>
+      <w:pPr>
+        <w:pStyle w:val="Normal"/>
+        <w:rPr>
+          <w:color w:val="0000CC"/>
+        </w:rPr>
+      </w:pPr>
+      <w:r>
+        <w:rPr>
+          <w:color w:val="0000CC"/>
+        </w:rPr>
+        <w:t>user</w:t>
+        <w:tab/>
+        <w:t>1m12.571s</w:t>
+      </w:r>
+    </w:p>
+    <w:p>
+      <w:pPr>
+        <w:pStyle w:val="Normal"/>
+        <w:rPr>
+          <w:color w:val="0000CC"/>
+        </w:rPr>
+      </w:pPr>
+      <w:r>
+        <w:rPr>
+          <w:color w:val="0000CC"/>
+        </w:rPr>
+        <w:t>sys</w:t>
+        <w:tab/>
+        <w:t>0m0.108s</w:t>
       </w:r>
     </w:p>
     <w:p>
       <w:pPr>
         <w:pStyle w:val="Normal"/>
         <w:jc w:val="both"/>
-        <w:rPr>
-          <w:rFonts w:ascii="Cambria" w:hAnsi="Cambria"/>
-        </w:rPr>
-      </w:pPr>
-      <w:r>
-        <w:rPr>
-          <w:rFonts w:ascii="Cambria" w:hAnsi="Cambria"/>
-        </w:rPr>
-      </w:r>
-    </w:p>
-    <w:p>
-      <w:pPr>
-        <w:pStyle w:val="Normal"/>
-        <w:rPr/>
-      </w:pPr>
-      <w:r>
-        <w:rPr/>
-      </w:r>
-    </w:p>
-    <w:p>
-      <w:pPr>
-        <w:pStyle w:val="Heading3"/>
-        <w:rPr/>
-      </w:pPr>
-      <w:r>
-        <w:rPr/>
-      </w:r>
-    </w:p>
-    <w:p>
-      <w:pPr>
-        <w:pStyle w:val="Normal"/>
-        <w:rPr/>
-      </w:pPr>
-      <w:r>
-        <w:rPr/>
-      </w:r>
-    </w:p>
-    <w:p>
-      <w:pPr>
-        <w:pStyle w:val="Normal"/>
-        <w:rPr/>
-      </w:pPr>
-      <w:r>
-        <w:rPr/>
-      </w:r>
-    </w:p>
-    <w:p>
-      <w:pPr>
-        <w:pStyle w:val="Normal"/>
-        <w:rPr/>
-      </w:pPr>
-      <w:r>
-        <w:rPr/>
-      </w:r>
-    </w:p>
-    <w:p>
-      <w:pPr>
-        <w:pStyle w:val="Normal"/>
-        <w:rPr/>
-      </w:pPr>
-      <w:r>
-        <w:rPr/>
-      </w:r>
-    </w:p>
-    <w:p>
-      <w:pPr>
-        <w:pStyle w:val="Normal"/>
-        <w:rPr/>
-      </w:pPr>
-      <w:r>
-        <w:rPr/>
-      </w:r>
-    </w:p>
-    <w:p>
-      <w:pPr>
-        <w:pStyle w:val="Normal"/>
-        <w:rPr/>
-      </w:pPr>
-      <w:r>
-        <w:rPr/>
-      </w:r>
-    </w:p>
-    <w:p>
-      <w:pPr>
-        <w:pStyle w:val="Normal"/>
         <w:rPr/>
       </w:pPr>
       <w:r>
@@ -1078,7 +1209,7 @@
         <w:spacing w:lineRule="auto" w:line="240" w:beforeAutospacing="1" w:afterAutospacing="1"/>
         <w:rPr/>
       </w:pPr>
-      <w:hyperlink r:id="rId9">
+      <w:hyperlink r:id="rId7">
         <w:r>
           <w:rPr>
             <w:rStyle w:val="InternetLink"/>
@@ -1101,7 +1232,7 @@
         <w:spacing w:lineRule="auto" w:line="240" w:beforeAutospacing="1" w:afterAutospacing="1"/>
         <w:rPr/>
       </w:pPr>
-      <w:hyperlink r:id="rId10">
+      <w:hyperlink r:id="rId8">
         <w:r>
           <w:rPr>
             <w:rStyle w:val="InternetLink"/>
@@ -2206,6 +2337,84 @@
       <w:rFonts w:cs="Wingdings"/>
     </w:rPr>
   </w:style>
+  <w:style w:type="character" w:styleId="ListLabel21">
+    <w:name w:val="ListLabel 21"/>
+    <w:rPr>
+      <w:rFonts w:cs="Symbol"/>
+      <w:sz w:val="20"/>
+    </w:rPr>
+  </w:style>
+  <w:style w:type="character" w:styleId="ListLabel22">
+    <w:name w:val="ListLabel 22"/>
+    <w:rPr>
+      <w:rFonts w:cs="Courier New"/>
+      <w:sz w:val="20"/>
+    </w:rPr>
+  </w:style>
+  <w:style w:type="character" w:styleId="ListLabel23">
+    <w:name w:val="ListLabel 23"/>
+    <w:rPr>
+      <w:rFonts w:cs="Wingdings"/>
+      <w:sz w:val="20"/>
+    </w:rPr>
+  </w:style>
+  <w:style w:type="character" w:styleId="ListLabel24">
+    <w:name w:val="ListLabel 24"/>
+    <w:rPr>
+      <w:rFonts w:cs="Symbol"/>
+    </w:rPr>
+  </w:style>
+  <w:style w:type="character" w:styleId="ListLabel25">
+    <w:name w:val="ListLabel 25"/>
+    <w:rPr>
+      <w:rFonts w:cs="Courier New"/>
+    </w:rPr>
+  </w:style>
+  <w:style w:type="character" w:styleId="ListLabel26">
+    <w:name w:val="ListLabel 26"/>
+    <w:rPr>
+      <w:rFonts w:cs="Wingdings"/>
+    </w:rPr>
+  </w:style>
+  <w:style w:type="character" w:styleId="ListLabel27">
+    <w:name w:val="ListLabel 27"/>
+    <w:rPr>
+      <w:rFonts w:cs="Symbol"/>
+      <w:sz w:val="20"/>
+    </w:rPr>
+  </w:style>
+  <w:style w:type="character" w:styleId="ListLabel28">
+    <w:name w:val="ListLabel 28"/>
+    <w:rPr>
+      <w:rFonts w:cs="Courier New"/>
+      <w:sz w:val="20"/>
+    </w:rPr>
+  </w:style>
+  <w:style w:type="character" w:styleId="ListLabel29">
+    <w:name w:val="ListLabel 29"/>
+    <w:rPr>
+      <w:rFonts w:cs="Wingdings"/>
+      <w:sz w:val="20"/>
+    </w:rPr>
+  </w:style>
+  <w:style w:type="character" w:styleId="ListLabel30">
+    <w:name w:val="ListLabel 30"/>
+    <w:rPr>
+      <w:rFonts w:cs="Symbol"/>
+    </w:rPr>
+  </w:style>
+  <w:style w:type="character" w:styleId="ListLabel31">
+    <w:name w:val="ListLabel 31"/>
+    <w:rPr>
+      <w:rFonts w:cs="Courier New"/>
+    </w:rPr>
+  </w:style>
+  <w:style w:type="character" w:styleId="ListLabel32">
+    <w:name w:val="ListLabel 32"/>
+    <w:rPr>
+      <w:rFonts w:cs="Wingdings"/>
+    </w:rPr>
+  </w:style>
   <w:style w:type="paragraph" w:styleId="Heading">
     <w:name w:val="Heading"/>
     <w:basedOn w:val="Normal"/>

</xml_diff>